<commit_message>
Java객체로 Response Data 넘겨서 JSP에 출력해보기, Exception handler 추가
</commit_message>
<xml_diff>
--- a/스프링강의.docx
+++ b/스프링강의.docx
@@ -848,9 +848,6 @@
           <w:numId w:val="1"/>
         </w:numPr>
         <w:ind w:leftChars="0"/>
-        <w:rPr>
-          <w:rFonts w:hint="eastAsia"/>
-        </w:rPr>
       </w:pPr>
       <w:proofErr w:type="spellStart"/>
       <w:r>
@@ -980,13 +977,7 @@
         <w:rPr>
           <w:rFonts w:hint="eastAsia"/>
         </w:rPr>
-        <w:t xml:space="preserve">를 표현할때는 </w:t>
-      </w:r>
-      <w:r>
-        <w:rPr>
-          <w:rFonts w:hint="eastAsia"/>
-        </w:rPr>
-        <w:t>id로 가져온다. ㄴ</w:t>
+        <w:t>를 표현할때는 id로 가져온다. ㄴ</w:t>
       </w:r>
     </w:p>
     <w:p>
@@ -1002,26 +993,548 @@
         <w:rPr>
           <w:rFonts w:hint="eastAsia"/>
         </w:rPr>
-        <w:t>연관이 있는 객체는 참조형태로만 가지고 오는 게 테이블이 변경되었을 때, 서로 영향을 최소한으로 줄 수 있</w:t>
+        <w:t>연관이 있는 객체는 참조형태로만 가지고 오는 게 테이블이 변경되었을 때, 서로 영향을 최소한으로 줄 수 있는 방법이다.</w:t>
+      </w:r>
+    </w:p>
+    <w:p>
+      <w:pPr>
+        <w:pStyle w:val="ListParagraph"/>
+        <w:numPr>
+          <w:ilvl w:val="1"/>
+          <w:numId w:val="1"/>
+        </w:numPr>
+        <w:ind w:leftChars="0"/>
+      </w:pPr>
+      <w:r>
+        <w:t>AOP</w:t>
+      </w:r>
+      <w:r>
+        <w:t>(</w:t>
+      </w:r>
+      <w:r>
+        <w:rPr>
+          <w:rFonts w:hint="eastAsia"/>
+        </w:rPr>
+        <w:t>관점 지향 프로그래밍)</w:t>
+      </w:r>
+    </w:p>
+    <w:p>
+      <w:pPr>
+        <w:pStyle w:val="ListParagraph"/>
+        <w:numPr>
+          <w:ilvl w:val="2"/>
+          <w:numId w:val="1"/>
+        </w:numPr>
+        <w:ind w:leftChars="0"/>
+      </w:pPr>
+      <w:r>
+        <w:t>S</w:t>
+      </w:r>
+      <w:r>
+        <w:rPr>
+          <w:rFonts w:hint="eastAsia"/>
+        </w:rPr>
+        <w:t xml:space="preserve">pring </w:t>
+      </w:r>
+      <w:proofErr w:type="spellStart"/>
+      <w:r>
+        <w:t>Aop</w:t>
+      </w:r>
+      <w:proofErr w:type="spellEnd"/>
+    </w:p>
+    <w:p>
+      <w:pPr>
+        <w:pStyle w:val="ListParagraph"/>
+        <w:numPr>
+          <w:ilvl w:val="2"/>
+          <w:numId w:val="1"/>
+        </w:numPr>
+        <w:ind w:leftChars="0"/>
+      </w:pPr>
+      <w:proofErr w:type="spellStart"/>
+      <w:r>
+        <w:t>A</w:t>
+      </w:r>
+      <w:r>
+        <w:rPr>
+          <w:rFonts w:hint="eastAsia"/>
+        </w:rPr>
+        <w:t>spectj</w:t>
+      </w:r>
+      <w:proofErr w:type="spellEnd"/>
+    </w:p>
+    <w:p>
+      <w:pPr>
+        <w:pStyle w:val="ListParagraph"/>
+        <w:numPr>
+          <w:ilvl w:val="2"/>
+          <w:numId w:val="1"/>
+        </w:numPr>
+        <w:ind w:leftChars="0"/>
+      </w:pPr>
+      <w:proofErr w:type="spellStart"/>
+      <w:r>
+        <w:t>Aspectj</w:t>
+      </w:r>
+      <w:proofErr w:type="spellEnd"/>
+      <w:r>
+        <w:t xml:space="preserve"> weaver </w:t>
+      </w:r>
+      <w:r>
+        <w:rPr>
+          <w:rFonts w:hint="eastAsia"/>
+        </w:rPr>
+        <w:t>라이브러리 활용</w:t>
+      </w:r>
+    </w:p>
+    <w:p>
+      <w:pPr>
+        <w:pStyle w:val="ListParagraph"/>
+        <w:numPr>
+          <w:ilvl w:val="2"/>
+          <w:numId w:val="1"/>
+        </w:numPr>
+        <w:ind w:leftChars="0"/>
+      </w:pPr>
+      <w:proofErr w:type="spellStart"/>
+      <w:r>
+        <w:t>Aspectj</w:t>
+      </w:r>
+      <w:proofErr w:type="spellEnd"/>
+      <w:r>
+        <w:t xml:space="preserve"> </w:t>
+      </w:r>
+      <w:r>
+        <w:rPr>
+          <w:rFonts w:hint="eastAsia"/>
+        </w:rPr>
+        <w:t>포인트컷 표현식</w:t>
+      </w:r>
+    </w:p>
+    <w:p>
+      <w:pPr>
+        <w:pStyle w:val="ListParagraph"/>
+        <w:numPr>
+          <w:ilvl w:val="3"/>
+          <w:numId w:val="1"/>
+        </w:numPr>
+        <w:ind w:leftChars="0"/>
+      </w:pPr>
+      <w:r>
+        <w:rPr>
+          <w:rFonts w:hint="eastAsia"/>
+        </w:rPr>
+        <w:t>.. : 하위 디렉토리</w:t>
+      </w:r>
+    </w:p>
+    <w:p>
+      <w:pPr>
+        <w:pStyle w:val="ListParagraph"/>
+        <w:numPr>
+          <w:ilvl w:val="3"/>
+          <w:numId w:val="1"/>
+        </w:numPr>
+        <w:ind w:leftChars="0"/>
+      </w:pPr>
+      <w:r>
+        <w:rPr>
+          <w:rFonts w:hint="eastAsia"/>
+        </w:rPr>
+        <w:t>. : 파일</w:t>
+      </w:r>
+    </w:p>
+    <w:p>
+      <w:pPr>
+        <w:pStyle w:val="ListParagraph"/>
+        <w:numPr>
+          <w:ilvl w:val="2"/>
+          <w:numId w:val="1"/>
+        </w:numPr>
+        <w:ind w:leftChars="0"/>
+      </w:pPr>
+      <w:r>
+        <w:rPr>
+          <w:rFonts w:hint="eastAsia"/>
+        </w:rPr>
+        <w:t xml:space="preserve">실습 결과 </w:t>
+      </w:r>
+    </w:p>
+    <w:p>
+      <w:pPr>
+        <w:pStyle w:val="ListParagraph"/>
+        <w:numPr>
+          <w:ilvl w:val="3"/>
+          <w:numId w:val="1"/>
+        </w:numPr>
+        <w:ind w:leftChars="0"/>
+      </w:pPr>
+      <w:r>
+        <w:rPr>
+          <w:rFonts w:hint="eastAsia"/>
+        </w:rPr>
+        <w:t>proceed</w:t>
+      </w:r>
+      <w:r>
+        <w:t>처리</w:t>
+      </w:r>
+    </w:p>
+    <w:p>
+      <w:pPr>
+        <w:pStyle w:val="ListParagraph"/>
+        <w:numPr>
+          <w:ilvl w:val="4"/>
+          <w:numId w:val="1"/>
+        </w:numPr>
+        <w:ind w:leftChars="0"/>
+      </w:pPr>
+      <w:r>
+        <w:rPr>
+          <w:noProof/>
+        </w:rPr>
+        <w:lastRenderedPageBreak/>
+        <w:drawing>
+          <wp:inline distT="0" distB="0" distL="0" distR="0" wp14:anchorId="0908D205" wp14:editId="624082D2">
+            <wp:extent cx="5015829" cy="2310638"/>
+            <wp:effectExtent l="0" t="0" r="0" b="0"/>
+            <wp:docPr id="5" name="Picture 5"/>
+            <wp:cNvGraphicFramePr>
+              <a:graphicFrameLocks xmlns:a="http://schemas.openxmlformats.org/drawingml/2006/main" noChangeAspect="1"/>
+            </wp:cNvGraphicFramePr>
+            <a:graphic xmlns:a="http://schemas.openxmlformats.org/drawingml/2006/main">
+              <a:graphicData uri="http://schemas.openxmlformats.org/drawingml/2006/picture">
+                <pic:pic xmlns:pic="http://schemas.openxmlformats.org/drawingml/2006/picture">
+                  <pic:nvPicPr>
+                    <pic:cNvPr id="1" name=""/>
+                    <pic:cNvPicPr/>
+                  </pic:nvPicPr>
+                  <pic:blipFill>
+                    <a:blip r:embed="rId11"/>
+                    <a:stretch>
+                      <a:fillRect/>
+                    </a:stretch>
+                  </pic:blipFill>
+                  <pic:spPr>
+                    <a:xfrm>
+                      <a:off x="0" y="0"/>
+                      <a:ext cx="5038497" cy="2321080"/>
+                    </a:xfrm>
+                    <a:prstGeom prst="rect">
+                      <a:avLst/>
+                    </a:prstGeom>
+                  </pic:spPr>
+                </pic:pic>
+              </a:graphicData>
+            </a:graphic>
+          </wp:inline>
+        </w:drawing>
+      </w:r>
+    </w:p>
+    <w:p>
+      <w:pPr>
+        <w:pStyle w:val="ListParagraph"/>
+        <w:numPr>
+          <w:ilvl w:val="3"/>
+          <w:numId w:val="1"/>
+        </w:numPr>
+        <w:ind w:leftChars="0"/>
+      </w:pPr>
+      <w:r>
+        <w:t>P</w:t>
+      </w:r>
+      <w:r>
+        <w:rPr>
+          <w:rFonts w:hint="eastAsia"/>
+        </w:rPr>
+        <w:t>roceed</w:t>
+      </w:r>
+      <w:r>
+        <w:t xml:space="preserve"> </w:t>
+      </w:r>
+      <w:r>
+        <w:rPr>
+          <w:rFonts w:hint="eastAsia"/>
+        </w:rPr>
+        <w:t>안하면..</w:t>
+      </w:r>
+    </w:p>
+    <w:p>
+      <w:pPr>
+        <w:pStyle w:val="ListParagraph"/>
+        <w:numPr>
+          <w:ilvl w:val="4"/>
+          <w:numId w:val="1"/>
+        </w:numPr>
+        <w:ind w:leftChars="0"/>
+      </w:pPr>
+      <w:r>
+        <w:rPr>
+          <w:noProof/>
+        </w:rPr>
+        <w:drawing>
+          <wp:inline distT="0" distB="0" distL="0" distR="0" wp14:anchorId="44DBFB1D" wp14:editId="0489FB9F">
+            <wp:extent cx="4959985" cy="1811774"/>
+            <wp:effectExtent l="0" t="0" r="0" b="0"/>
+            <wp:docPr id="6" name="Picture 6"/>
+            <wp:cNvGraphicFramePr>
+              <a:graphicFrameLocks xmlns:a="http://schemas.openxmlformats.org/drawingml/2006/main" noChangeAspect="1"/>
+            </wp:cNvGraphicFramePr>
+            <a:graphic xmlns:a="http://schemas.openxmlformats.org/drawingml/2006/main">
+              <a:graphicData uri="http://schemas.openxmlformats.org/drawingml/2006/picture">
+                <pic:pic xmlns:pic="http://schemas.openxmlformats.org/drawingml/2006/picture">
+                  <pic:nvPicPr>
+                    <pic:cNvPr id="1" name=""/>
+                    <pic:cNvPicPr/>
+                  </pic:nvPicPr>
+                  <pic:blipFill>
+                    <a:blip r:embed="rId12"/>
+                    <a:stretch>
+                      <a:fillRect/>
+                    </a:stretch>
+                  </pic:blipFill>
+                  <pic:spPr>
+                    <a:xfrm>
+                      <a:off x="0" y="0"/>
+                      <a:ext cx="4998490" cy="1825839"/>
+                    </a:xfrm>
+                    <a:prstGeom prst="rect">
+                      <a:avLst/>
+                    </a:prstGeom>
+                  </pic:spPr>
+                </pic:pic>
+              </a:graphicData>
+            </a:graphic>
+          </wp:inline>
+        </w:drawing>
+      </w:r>
+    </w:p>
+    <w:p>
+      <w:pPr>
+        <w:pStyle w:val="ListParagraph"/>
+        <w:numPr>
+          <w:ilvl w:val="2"/>
+          <w:numId w:val="1"/>
+        </w:numPr>
+        <w:ind w:leftChars="0"/>
+      </w:pPr>
+      <w:proofErr w:type="spellStart"/>
+      <w:r>
+        <w:rPr>
+          <w:rFonts w:hint="eastAsia"/>
+        </w:rPr>
+        <w:t>J</w:t>
+      </w:r>
+      <w:r>
+        <w:t>ackSon</w:t>
+      </w:r>
+      <w:proofErr w:type="spellEnd"/>
+      <w:r>
+        <w:rPr>
+          <w:rFonts w:hint="eastAsia"/>
+        </w:rPr>
+        <w:t>라이브러리</w:t>
+      </w:r>
+    </w:p>
+    <w:p>
+      <w:pPr>
+        <w:pStyle w:val="ListParagraph"/>
+        <w:numPr>
+          <w:ilvl w:val="3"/>
+          <w:numId w:val="1"/>
+        </w:numPr>
+        <w:ind w:leftChars="0"/>
+      </w:pPr>
+      <w:r>
+        <w:rPr>
+          <w:rFonts w:hint="eastAsia"/>
+        </w:rPr>
+        <w:t xml:space="preserve">Java -&gt; </w:t>
+      </w:r>
+      <w:proofErr w:type="spellStart"/>
+      <w:r>
+        <w:rPr>
+          <w:rFonts w:hint="eastAsia"/>
+        </w:rPr>
+        <w:t>Json</w:t>
+      </w:r>
+      <w:proofErr w:type="spellEnd"/>
+      <w:r>
+        <w:rPr>
+          <w:rFonts w:hint="eastAsia"/>
+        </w:rPr>
+        <w:t xml:space="preserve"> 형태, </w:t>
+      </w:r>
+      <w:proofErr w:type="spellStart"/>
+      <w:r>
+        <w:rPr>
+          <w:rFonts w:hint="eastAsia"/>
+        </w:rPr>
+        <w:t>Json</w:t>
+      </w:r>
+      <w:proofErr w:type="spellEnd"/>
+      <w:r>
+        <w:rPr>
+          <w:rFonts w:hint="eastAsia"/>
+        </w:rPr>
+        <w:t xml:space="preserve"> -&gt; Java</w:t>
+      </w:r>
+      <w:r>
+        <w:t xml:space="preserve"> </w:t>
+      </w:r>
+      <w:r>
+        <w:rPr>
+          <w:rFonts w:hint="eastAsia"/>
+        </w:rPr>
+        <w:t>형태로 변환시켜준다.</w:t>
+      </w:r>
+    </w:p>
+    <w:p>
+      <w:pPr>
+        <w:pStyle w:val="ListParagraph"/>
+        <w:numPr>
+          <w:ilvl w:val="3"/>
+          <w:numId w:val="1"/>
+        </w:numPr>
+        <w:ind w:leftChars="0"/>
+      </w:pPr>
+      <w:r>
+        <w:rPr>
+          <w:noProof/>
+        </w:rPr>
+        <w:drawing>
+          <wp:inline distT="0" distB="0" distL="0" distR="0" wp14:anchorId="4F16FF25" wp14:editId="3E6B62BE">
+            <wp:extent cx="4943475" cy="2494666"/>
+            <wp:effectExtent l="0" t="0" r="0" b="1270"/>
+            <wp:docPr id="8" name="Picture 8"/>
+            <wp:cNvGraphicFramePr>
+              <a:graphicFrameLocks xmlns:a="http://schemas.openxmlformats.org/drawingml/2006/main" noChangeAspect="1"/>
+            </wp:cNvGraphicFramePr>
+            <a:graphic xmlns:a="http://schemas.openxmlformats.org/drawingml/2006/main">
+              <a:graphicData uri="http://schemas.openxmlformats.org/drawingml/2006/picture">
+                <pic:pic xmlns:pic="http://schemas.openxmlformats.org/drawingml/2006/picture">
+                  <pic:nvPicPr>
+                    <pic:cNvPr id="1" name=""/>
+                    <pic:cNvPicPr/>
+                  </pic:nvPicPr>
+                  <pic:blipFill>
+                    <a:blip r:embed="rId13"/>
+                    <a:stretch>
+                      <a:fillRect/>
+                    </a:stretch>
+                  </pic:blipFill>
+                  <pic:spPr>
+                    <a:xfrm>
+                      <a:off x="0" y="0"/>
+                      <a:ext cx="4954629" cy="2500295"/>
+                    </a:xfrm>
+                    <a:prstGeom prst="rect">
+                      <a:avLst/>
+                    </a:prstGeom>
+                  </pic:spPr>
+                </pic:pic>
+              </a:graphicData>
+            </a:graphic>
+          </wp:inline>
+        </w:drawing>
+      </w:r>
+    </w:p>
+    <w:p>
+      <w:pPr>
+        <w:pStyle w:val="ListParagraph"/>
+        <w:numPr>
+          <w:ilvl w:val="3"/>
+          <w:numId w:val="1"/>
+        </w:numPr>
+        <w:ind w:leftChars="0"/>
+      </w:pPr>
+      <w:r>
+        <w:rPr>
+          <w:noProof/>
+        </w:rPr>
+        <w:lastRenderedPageBreak/>
+        <w:drawing>
+          <wp:inline distT="0" distB="0" distL="0" distR="0" wp14:anchorId="72EFED66" wp14:editId="71015331">
+            <wp:extent cx="5007610" cy="3442524"/>
+            <wp:effectExtent l="0" t="0" r="2540" b="5715"/>
+            <wp:docPr id="7" name="Picture 7"/>
+            <wp:cNvGraphicFramePr>
+              <a:graphicFrameLocks xmlns:a="http://schemas.openxmlformats.org/drawingml/2006/main" noChangeAspect="1"/>
+            </wp:cNvGraphicFramePr>
+            <a:graphic xmlns:a="http://schemas.openxmlformats.org/drawingml/2006/main">
+              <a:graphicData uri="http://schemas.openxmlformats.org/drawingml/2006/picture">
+                <pic:pic xmlns:pic="http://schemas.openxmlformats.org/drawingml/2006/picture">
+                  <pic:nvPicPr>
+                    <pic:cNvPr id="1" name=""/>
+                    <pic:cNvPicPr/>
+                  </pic:nvPicPr>
+                  <pic:blipFill>
+                    <a:blip r:embed="rId14"/>
+                    <a:stretch>
+                      <a:fillRect/>
+                    </a:stretch>
+                  </pic:blipFill>
+                  <pic:spPr>
+                    <a:xfrm>
+                      <a:off x="0" y="0"/>
+                      <a:ext cx="5015634" cy="3448040"/>
+                    </a:xfrm>
+                    <a:prstGeom prst="rect">
+                      <a:avLst/>
+                    </a:prstGeom>
+                  </pic:spPr>
+                </pic:pic>
+              </a:graphicData>
+            </a:graphic>
+          </wp:inline>
+        </w:drawing>
+      </w:r>
+    </w:p>
+    <w:p>
+      <w:pPr>
+        <w:pStyle w:val="ListParagraph"/>
+        <w:numPr>
+          <w:ilvl w:val="0"/>
+          <w:numId w:val="1"/>
+        </w:numPr>
+        <w:ind w:leftChars="0"/>
+      </w:pPr>
+      <w:r>
+        <w:rPr>
+          <w:rFonts w:hint="eastAsia"/>
+        </w:rPr>
+        <w:t>기타</w:t>
+      </w:r>
+    </w:p>
+    <w:p>
+      <w:pPr>
+        <w:pStyle w:val="ListParagraph"/>
+        <w:numPr>
+          <w:ilvl w:val="1"/>
+          <w:numId w:val="1"/>
+        </w:numPr>
+        <w:ind w:leftChars="0"/>
+      </w:pPr>
+      <w:proofErr w:type="spellStart"/>
+      <w:r>
+        <w:t>C</w:t>
+      </w:r>
+      <w:r>
+        <w:rPr>
+          <w:rFonts w:hint="eastAsia"/>
+        </w:rPr>
+        <w:t>ss</w:t>
+      </w:r>
+      <w:proofErr w:type="spellEnd"/>
+      <w:r>
+        <w:rPr>
+          <w:rFonts w:hint="eastAsia"/>
+        </w:rPr>
+        <w:t xml:space="preserve"> 참고 : </w:t>
+      </w:r>
+      <w:r>
+        <w:t>https://cssreference.io</w:t>
       </w:r>
       <w:bookmarkStart w:id="0" w:name="_GoBack"/>
       <w:bookmarkEnd w:id="0"/>
-      <w:r>
-        <w:rPr>
-          <w:rFonts w:hint="eastAsia"/>
-        </w:rPr>
-        <w:t>는 방법이다.</w:t>
-      </w:r>
-    </w:p>
-    <w:p>
-      <w:pPr>
-        <w:pStyle w:val="ListParagraph"/>
-        <w:numPr>
-          <w:ilvl w:val="2"/>
-          <w:numId w:val="1"/>
-        </w:numPr>
-        <w:ind w:leftChars="0"/>
-      </w:pPr>
     </w:p>
     <w:sectPr>
       <w:pgSz w:w="11906" w:h="16838"/>
@@ -1078,7 +1591,7 @@
         <w:ind w:left="2000" w:hanging="400"/>
       </w:pPr>
     </w:lvl>
-    <w:lvl w:ilvl="4" w:tplc="04090019" w:tentative="1">
+    <w:lvl w:ilvl="4" w:tplc="04090019">
       <w:start w:val="1"/>
       <w:numFmt w:val="upperLetter"/>
       <w:lvlText w:val="%5."/>

</xml_diff>